<commit_message>
added front text in the docu
</commit_message>
<xml_diff>
--- a/TechnischeDokumentation.docx
+++ b/TechnischeDokumentation.docx
@@ -11,6 +11,7 @@
           <w:docPartUnique/>
         </w:docPartObj>
       </w:sdtPr>
+      <w:sdtEndPr/>
       <w:sdtContent>
         <w:p>
           <w:r>
@@ -670,6 +671,7 @@
                                   <w:dataBinding w:prefixMappings="xmlns:ns0='http://schemas.openxmlformats.org/package/2006/metadata/core-properties' xmlns:ns1='http://purl.org/dc/elements/1.1/'" w:xpath="/ns0:coreProperties[1]/ns1:title[1]" w:storeItemID="{6C3C8BC8-F283-45AE-878A-BAB7291924A1}"/>
                                   <w:text/>
                                 </w:sdtPr>
+                                <w:sdtEndPr/>
                                 <w:sdtContent>
                                   <w:p>
                                     <w:pPr>
@@ -712,6 +714,7 @@
                                   <w:dataBinding w:prefixMappings="xmlns:ns0='http://schemas.openxmlformats.org/package/2006/metadata/core-properties' xmlns:ns1='http://purl.org/dc/elements/1.1/'" w:xpath="/ns0:coreProperties[1]/ns1:subject[1]" w:storeItemID="{6C3C8BC8-F283-45AE-878A-BAB7291924A1}"/>
                                   <w:text/>
                                 </w:sdtPr>
+                                <w:sdtEndPr/>
                                 <w:sdtContent>
                                   <w:p>
                                     <w:pPr>
@@ -790,6 +793,7 @@
                             <w:dataBinding w:prefixMappings="xmlns:ns0='http://schemas.openxmlformats.org/package/2006/metadata/core-properties' xmlns:ns1='http://purl.org/dc/elements/1.1/'" w:xpath="/ns0:coreProperties[1]/ns1:title[1]" w:storeItemID="{6C3C8BC8-F283-45AE-878A-BAB7291924A1}"/>
                             <w:text/>
                           </w:sdtPr>
+                          <w:sdtEndPr/>
                           <w:sdtContent>
                             <w:p>
                               <w:pPr>
@@ -832,6 +836,7 @@
                             <w:dataBinding w:prefixMappings="xmlns:ns0='http://schemas.openxmlformats.org/package/2006/metadata/core-properties' xmlns:ns1='http://purl.org/dc/elements/1.1/'" w:xpath="/ns0:coreProperties[1]/ns1:subject[1]" w:storeItemID="{6C3C8BC8-F283-45AE-878A-BAB7291924A1}"/>
                             <w:text/>
                           </w:sdtPr>
+                          <w:sdtEndPr/>
                           <w:sdtContent>
                             <w:p>
                               <w:pPr>
@@ -2784,65 +2789,90 @@
       <w:bookmarkEnd w:id="6"/>
     </w:p>
     <w:p>
-      <w:pPr>
-        <w:pStyle w:val="Listenabsatz"/>
-        <w:numPr>
-          <w:ilvl w:val="0"/>
-          <w:numId w:val="10"/>
-        </w:numPr>
-      </w:pPr>
-      <w:r>
-        <w:t>Intuitive Bedienung</w:t>
+      <w:r>
+        <w:t xml:space="preserve">Durch ein intuitives Web Interface, sollte es dem User </w:t>
+      </w:r>
+      <w:r>
+        <w:t>möglich</w:t>
+      </w:r>
+      <w:r>
+        <w:t xml:space="preserve"> sein</w:t>
+      </w:r>
+      <w:r>
+        <w:t>, verschiedene Einstellungen anhand</w:t>
+      </w:r>
+      <w:r>
+        <w:t xml:space="preserve"> </w:t>
+      </w:r>
+      <w:r>
+        <w:t xml:space="preserve">von </w:t>
+      </w:r>
+      <w:r>
+        <w:t>Karten</w:t>
+      </w:r>
+      <w:r>
+        <w:t xml:space="preserve"> zu ändern.</w:t>
+      </w:r>
+      <w:r>
+        <w:t xml:space="preserve"> So </w:t>
+      </w:r>
+      <w:r>
+        <w:t>kann</w:t>
+      </w:r>
+      <w:r>
+        <w:t xml:space="preserve"> dieser zwischen verschiedenen </w:t>
+      </w:r>
+      <w:proofErr w:type="spellStart"/>
+      <w:r>
+        <w:t>Themes</w:t>
+      </w:r>
+      <w:proofErr w:type="spellEnd"/>
+      <w:r>
+        <w:t xml:space="preserve"> auswählen, die Auswirkung auf </w:t>
+      </w:r>
+      <w:r>
+        <w:t>dem bereits vorhandenen Soundclip</w:t>
+      </w:r>
+      <w:r>
+        <w:t xml:space="preserve"> haben.</w:t>
+      </w:r>
+      <w:r>
+        <w:t xml:space="preserve"> Auch kann die Lautstärke jedes einzelnen Objektes eingestellt werden.</w:t>
+      </w:r>
+      <w:r>
+        <w:t xml:space="preserve"> </w:t>
+      </w:r>
+      <w:r>
+        <w:t xml:space="preserve">Durch die Nutzung der Web </w:t>
+      </w:r>
+      <w:r>
+        <w:t>Kameras</w:t>
+      </w:r>
+      <w:r>
+        <w:t xml:space="preserve"> des Gerätes, erhält der Benutzer ein Feedback welche Objekte sich zurzeit im Raum befinden. </w:t>
+      </w:r>
+      <w:r>
+        <w:t>Diese erscheinen nach dem erfolgreichen Tracking in einer Hierarchie</w:t>
+      </w:r>
+      <w:r>
+        <w:t xml:space="preserve">, </w:t>
+      </w:r>
+      <w:r>
+        <w:t>in der zur Laufzeit die Lautstärke geändert bzw. auf die bereits in der Karte festgelegt Werte zurückgesetzt werden kann.</w:t>
       </w:r>
     </w:p>
     <w:p>
       <w:pPr>
-        <w:pStyle w:val="Listenabsatz"/>
-        <w:numPr>
-          <w:ilvl w:val="0"/>
-          <w:numId w:val="10"/>
-        </w:numPr>
-      </w:pPr>
-      <w:r>
-        <w:t>Auswahl des Soundclips und der Lautstärke jedes Default Soundobjektes</w:t>
-      </w:r>
-    </w:p>
-    <w:p>
-      <w:pPr>
-        <w:pStyle w:val="Listenabsatz"/>
-        <w:numPr>
-          <w:ilvl w:val="0"/>
-          <w:numId w:val="10"/>
-        </w:numPr>
-      </w:pPr>
-      <w:r>
-        <w:t>Anzeige, welche Objekte sich im Raum befinden und anpassen der Objekteeigenschaften</w:t>
-      </w:r>
-    </w:p>
-    <w:p>
-      <w:pPr>
-        <w:pStyle w:val="Listenabsatz"/>
-        <w:numPr>
-          <w:ilvl w:val="0"/>
-          <w:numId w:val="10"/>
-        </w:numPr>
-      </w:pPr>
-      <w:r>
-        <w:t>Anzeige der Kamera</w:t>
-      </w:r>
-      <w:bookmarkStart w:id="7" w:name="_GoBack"/>
+        <w:pStyle w:val="berschrift2"/>
+      </w:pPr>
+      <w:bookmarkStart w:id="7" w:name="_Toc504060988"/>
+      <w:bookmarkStart w:id="8" w:name="_GoBack"/>
+      <w:bookmarkEnd w:id="8"/>
+      <w:proofErr w:type="spellStart"/>
+      <w:r>
+        <w:t>WebAudio</w:t>
+      </w:r>
       <w:bookmarkEnd w:id="7"/>
-    </w:p>
-    <w:p>
-      <w:pPr>
-        <w:pStyle w:val="berschrift2"/>
-      </w:pPr>
-      <w:bookmarkStart w:id="8" w:name="_Toc504060988"/>
-      <w:proofErr w:type="spellStart"/>
-      <w:r>
-        <w:t>WebAudio</w:t>
-      </w:r>
-      <w:bookmarkEnd w:id="8"/>
       <w:proofErr w:type="spellEnd"/>
     </w:p>
     <w:p>
@@ -2907,6 +2937,7 @@
         <w:rPr>
           <w:color w:val="FF0000"/>
         </w:rPr>
+        <w:lastRenderedPageBreak/>
         <w:t>UML?</w:t>
       </w:r>
     </w:p>
@@ -2916,7 +2947,6 @@
       </w:pPr>
       <w:bookmarkStart w:id="9" w:name="_Toc504060989"/>
       <w:r>
-        <w:lastRenderedPageBreak/>
         <w:t>Schnittstellenprogrammierung</w:t>
       </w:r>
       <w:bookmarkEnd w:id="9"/>
@@ -3211,17 +3241,17 @@
         <w:t xml:space="preserve"> Großteil der vorher festgelegten User-Stories umgesetzt wurde. Der Benutzer kann seine Soundkulisse selber wählen, indem auf dem Webinterface ein Sound-Thema ausgewählt wird.</w:t>
       </w:r>
       <w:r>
-        <w:t xml:space="preserve"> Zudem können die Klangeigenschaften alle Objekte einzeln durch ein Slide-Down Menu auf der Website angepasst werden.</w:t>
+        <w:t xml:space="preserve"> Zudem können die Klangeigenschaften alle Objekte </w:t>
+      </w:r>
+      <w:r>
+        <w:lastRenderedPageBreak/>
+        <w:t>einzeln durch ein Slide-Down Menu auf der Website angepasst werden.</w:t>
       </w:r>
       <w:r>
         <w:t xml:space="preserve"> Der User kann alle Objekte separat verwenden und bewegen,</w:t>
       </w:r>
       <w:r>
-        <w:t xml:space="preserve"> wobei eine Veränderung des Raumes in einer Veränderung des </w:t>
-      </w:r>
-      <w:r>
-        <w:lastRenderedPageBreak/>
-        <w:t>Sound Spaces resultiert. Die einzige Abweichung von den User Stories ist, dass die Farbe</w:t>
+        <w:t xml:space="preserve"> wobei eine Veränderung des Raumes in einer Veränderung des Sound Spaces resultiert. Die einzige Abweichung von den User Stories ist, dass die Farbe</w:t>
       </w:r>
       <w:r>
         <w:t xml:space="preserve"> eines</w:t>
@@ -3321,6 +3351,7 @@
         <w:docPartUnique/>
       </w:docPartObj>
     </w:sdtPr>
+    <w:sdtEndPr/>
     <w:sdtContent>
       <w:p>
         <w:pPr>
@@ -3340,7 +3371,7 @@
           <w:rPr>
             <w:noProof/>
           </w:rPr>
-          <w:t>4</w:t>
+          <w:t>5</w:t>
         </w:r>
         <w:r>
           <w:fldChar w:fldCharType="end"/>
@@ -5842,7 +5873,7 @@
 </file>
 
 <file path=customXml/itemProps1.xml><?xml version="1.0" encoding="utf-8"?>
-<ds:datastoreItem xmlns:ds="http://schemas.openxmlformats.org/officeDocument/2006/customXml" ds:itemID="{03D9029C-FCB8-4E7F-B747-3684AA2A5557}">
+<ds:datastoreItem xmlns:ds="http://schemas.openxmlformats.org/officeDocument/2006/customXml" ds:itemID="{CEE1F070-7AE3-4271-84F4-3437EDABCF14}">
   <ds:schemaRefs>
     <ds:schemaRef ds:uri="http://schemas.openxmlformats.org/officeDocument/2006/bibliography"/>
   </ds:schemaRefs>

</xml_diff>